<commit_message>
Creacion de la parte visual (Facturacion)
</commit_message>
<xml_diff>
--- a/Diccionario de datos de Farmacia.docx
+++ b/Diccionario de datos de Farmacia.docx
@@ -119,11 +119,13 @@
         </w:numPr>
         <w:rPr>
           <w:b/>
+          <w:highlight w:val="yellow"/>
         </w:rPr>
       </w:pPr>
       <w:r>
         <w:rPr>
           <w:b/>
+          <w:highlight w:val="yellow"/>
         </w:rPr>
         <w:t>Cliente</w:t>
       </w:r>
@@ -596,11 +598,13 @@
         </w:numPr>
         <w:rPr>
           <w:b/>
+          <w:highlight w:val="yellow"/>
         </w:rPr>
       </w:pPr>
       <w:r>
         <w:rPr>
           <w:b/>
+          <w:highlight w:val="yellow"/>
         </w:rPr>
         <w:t>Proveedor</w:t>
       </w:r>
@@ -977,11 +981,13 @@
         </w:numPr>
         <w:rPr>
           <w:b/>
+          <w:highlight w:val="yellow"/>
         </w:rPr>
       </w:pPr>
       <w:r>
         <w:rPr>
           <w:b/>
+          <w:highlight w:val="yellow"/>
         </w:rPr>
         <w:t>Laboratorio</w:t>
       </w:r>
@@ -1265,11 +1271,13 @@
         </w:numPr>
         <w:rPr>
           <w:b/>
+          <w:highlight w:val="yellow"/>
         </w:rPr>
       </w:pPr>
       <w:r>
         <w:rPr>
           <w:b/>
+          <w:highlight w:val="yellow"/>
         </w:rPr>
         <w:t>Empleado</w:t>
       </w:r>
@@ -1734,11 +1742,13 @@
         </w:numPr>
         <w:rPr>
           <w:b/>
+          <w:highlight w:val="yellow"/>
         </w:rPr>
       </w:pPr>
       <w:r>
         <w:rPr>
           <w:b/>
+          <w:highlight w:val="yellow"/>
         </w:rPr>
         <w:t>Usuario</w:t>
       </w:r>
@@ -2131,12 +2141,14 @@
         </w:numPr>
         <w:rPr>
           <w:b/>
+          <w:highlight w:val="yellow"/>
         </w:rPr>
       </w:pPr>
       <w:proofErr w:type="spellStart"/>
       <w:r>
         <w:rPr>
           <w:b/>
+          <w:highlight w:val="yellow"/>
         </w:rPr>
         <w:t>Categoria</w:t>
       </w:r>
@@ -2324,11 +2336,13 @@
         </w:numPr>
         <w:rPr>
           <w:b/>
+          <w:highlight w:val="yellow"/>
         </w:rPr>
       </w:pPr>
       <w:r>
         <w:rPr>
           <w:b/>
+          <w:highlight w:val="yellow"/>
         </w:rPr>
         <w:t>Producto</w:t>
       </w:r>
@@ -2571,13 +2585,7 @@
             </w:r>
             <w:proofErr w:type="spellEnd"/>
             <w:r>
-              <w:t>(</w:t>
-            </w:r>
-            <w:r>
-              <w:t>70</w:t>
-            </w:r>
-            <w:r>
-              <w:t>)</w:t>
+              <w:t>(70)</w:t>
             </w:r>
           </w:p>
         </w:tc>
@@ -2986,12 +2994,14 @@
         </w:numPr>
         <w:rPr>
           <w:b/>
+          <w:highlight w:val="yellow"/>
         </w:rPr>
       </w:pPr>
       <w:proofErr w:type="spellStart"/>
       <w:r>
         <w:rPr>
           <w:b/>
+          <w:highlight w:val="yellow"/>
         </w:rPr>
         <w:t>Receta_Medica</w:t>
       </w:r>
@@ -3192,26 +3202,17 @@
             </w:r>
             <w:proofErr w:type="spellEnd"/>
             <w:r>
-              <w:t>(</w:t>
-            </w:r>
-            <w:r>
-              <w:t>100</w:t>
-            </w:r>
-            <w:r>
-              <w:t>)</w:t>
-            </w:r>
-          </w:p>
-        </w:tc>
-        <w:tc>
-          <w:tcPr>
-            <w:tcW w:w="3819" w:type="dxa"/>
-          </w:tcPr>
-          <w:p>
-            <w:r>
-              <w:t>Campo para co</w:t>
-            </w:r>
-            <w:r>
-              <w:t xml:space="preserve">locar el nombre del médico en la </w:t>
+              <w:t>(100)</w:t>
+            </w:r>
+          </w:p>
+        </w:tc>
+        <w:tc>
+          <w:tcPr>
+            <w:tcW w:w="3819" w:type="dxa"/>
+          </w:tcPr>
+          <w:p>
+            <w:r>
+              <w:t xml:space="preserve">Campo para colocar el nombre del médico en la </w:t>
             </w:r>
             <w:proofErr w:type="spellStart"/>
             <w:r>
@@ -3555,7 +3556,60 @@
             <w:tcW w:w="2831" w:type="dxa"/>
           </w:tcPr>
           <w:p>
-            <w:r>
+            <w:proofErr w:type="spellStart"/>
+            <w:r>
+              <w:t>ID_Receta_Medica</w:t>
+            </w:r>
+            <w:proofErr w:type="spellEnd"/>
+          </w:p>
+        </w:tc>
+        <w:tc>
+          <w:tcPr>
+            <w:tcW w:w="1844" w:type="dxa"/>
+          </w:tcPr>
+          <w:p>
+            <w:proofErr w:type="spellStart"/>
+            <w:r>
+              <w:t>Int</w:t>
+            </w:r>
+            <w:proofErr w:type="spellEnd"/>
+            <w:r>
+              <w:t>(FK)</w:t>
+            </w:r>
+          </w:p>
+        </w:tc>
+        <w:tc>
+          <w:tcPr>
+            <w:tcW w:w="3819" w:type="dxa"/>
+          </w:tcPr>
+          <w:p>
+            <w:pPr>
+              <w:rPr>
+                <w:b/>
+              </w:rPr>
+            </w:pPr>
+            <w:r>
+              <w:t xml:space="preserve">Identificador foráneo de la tabla </w:t>
+            </w:r>
+            <w:proofErr w:type="spellStart"/>
+            <w:r>
+              <w:rPr>
+                <w:b/>
+              </w:rPr>
+              <w:t>Receta_Medica</w:t>
+            </w:r>
+            <w:proofErr w:type="spellEnd"/>
+          </w:p>
+        </w:tc>
+      </w:tr>
+      <w:tr>
+        <w:tc>
+          <w:tcPr>
+            <w:tcW w:w="2831" w:type="dxa"/>
+          </w:tcPr>
+          <w:p>
+            <w:r>
+              <w:lastRenderedPageBreak/>
               <w:t>Fecha</w:t>
             </w:r>
           </w:p>
@@ -3601,7 +3655,6 @@
           </w:tcPr>
           <w:p>
             <w:r>
-              <w:lastRenderedPageBreak/>
               <w:t>Total</w:t>
             </w:r>
           </w:p>
@@ -3612,7 +3665,12 @@
           </w:tcPr>
           <w:p>
             <w:r>
-              <w:t>Decimal(12,2)</w:t>
+              <w:t>Decimal(10</w:t>
+            </w:r>
+            <w:bookmarkStart w:id="0" w:name="_GoBack"/>
+            <w:bookmarkEnd w:id="0"/>
+            <w:r>
+              <w:t>,2)</w:t>
             </w:r>
           </w:p>
         </w:tc>
@@ -4041,13 +4099,7 @@
             </w:r>
             <w:proofErr w:type="spellEnd"/>
             <w:r>
-              <w:t>(</w:t>
-            </w:r>
-            <w:r>
-              <w:t>F</w:t>
-            </w:r>
-            <w:r>
-              <w:t>K)</w:t>
+              <w:t>(FK)</w:t>
             </w:r>
           </w:p>
         </w:tc>
@@ -4289,8 +4341,6 @@
               </w:rPr>
               <w:t>Detalle_Factura</w:t>
             </w:r>
-            <w:bookmarkStart w:id="0" w:name="_GoBack"/>
-            <w:bookmarkEnd w:id="0"/>
           </w:p>
         </w:tc>
       </w:tr>
@@ -4827,6 +4877,7 @@
   <w:style w:type="character" w:default="1" w:styleId="Fuentedeprrafopredeter">
     <w:name w:val="Default Paragraph Font"/>
     <w:uiPriority w:val="1"/>
+    <w:semiHidden/>
     <w:unhideWhenUsed/>
   </w:style>
   <w:style w:type="table" w:default="1" w:styleId="Tablanormal">

</xml_diff>